<commit_message>
3 episode and minor 0 episode change
</commit_message>
<xml_diff>
--- a/Общие примечания.docx
+++ b/Общие примечания.docx
@@ -863,7 +863,7 @@
       <w:pPr>
         <w:pStyle w:val="style0"/>
         <w:rPr>
-          <w:lang w:val="en-US"/>
+          <w:lang w:val="ru-RU"/>
         </w:rPr>
       </w:pPr>
       <w:r>
@@ -878,11 +878,82 @@
         </w:rPr>
         <w:t>Suzuki Rizumu - Сузуки Ризуми</w:t>
       </w:r>
-      <w:r>
-        <w:rPr>
-          <w:lang w:val="en-US"/>
-        </w:rPr>
-        <w:tab/>
+    </w:p>
+    <w:p>
+      <w:pPr>
+        <w:pStyle w:val="style0"/>
+        <w:rPr>
+          <w:lang w:val="en-US"/>
+        </w:rPr>
+      </w:pPr>
+      <w:r>
+        <w:rPr>
+          <w:lang w:val="en-US"/>
+        </w:rPr>
+        <w:t>"Инфо-Лайв: Шоу Миллиона"</w:t>
+      </w:r>
+    </w:p>
+    <w:p>
+      <w:pPr>
+        <w:pStyle w:val="style0"/>
+        <w:rPr/>
+      </w:pPr>
+      <w:r>
+        <w:rPr/>
+      </w:r>
+    </w:p>
+    <w:p>
+      <w:pPr>
+        <w:pStyle w:val="style0"/>
+        <w:rPr>
+          <w:lang w:val="ru-RU"/>
+        </w:rPr>
+      </w:pPr>
+      <w:r>
+        <w:rPr>
+          <w:lang w:val="en-US"/>
+        </w:rPr>
+        <w:t>The city \Nof teeming masses\Nis colored crimson \Nwith determination.\NA great wind will save \Nthe flame of life. -</w:t>
+      </w:r>
+      <w:r>
+        <w:rPr>
+          <w:lang w:val="ru-RU"/>
+        </w:rPr>
+        <w:t xml:space="preserve"> Кишащий толпами город сильней всё стремится окраситься в алый. Лишь великая буря спасёт жизни пламя.</w:t>
+      </w:r>
+    </w:p>
+    <w:p>
+      <w:pPr>
+        <w:pStyle w:val="style0"/>
+        <w:rPr>
+          <w:lang w:val="ru-RU"/>
+        </w:rPr>
+      </w:pPr>
+      <w:r>
+        <w:rPr>
+          <w:lang w:val="en-US"/>
+        </w:rPr>
+        <w:t xml:space="preserve">Hibiki Jou - </w:t>
+      </w:r>
+      <w:r>
+        <w:rPr>
+          <w:lang w:val="ru-RU"/>
+        </w:rPr>
+        <w:t>Хибики Джо</w:t>
+      </w:r>
+    </w:p>
+    <w:p>
+      <w:pPr>
+        <w:pStyle w:val="style0"/>
+        <w:rPr>
+          <w:lang w:val="ru-RU"/>
+        </w:rPr>
+      </w:pPr>
+      <w:r>
+        <w:rPr>
+          <w:lang w:val="ru-RU"/>
+        </w:rPr>
+        <w:t>Тачибана Сугане</w:t>
       </w:r>
     </w:p>
     <w:sectPr>
@@ -906,7 +977,7 @@
     <w:pPr>
       <w:widowControl w:val="false"/>
       <w:suppressAutoHyphens w:val="true"/>
-      <w:overflowPunct w:val="false"/>
+      <w:overflowPunct w:val="true"/>
     </w:pPr>
     <w:rPr>
       <w:rFonts w:ascii="Times New Roman" w:cs="Tahoma" w:eastAsia="Andale Sans UI" w:hAnsi="Times New Roman"/>

</xml_diff>

<commit_message>
Minor fixes. Need to rebuild all!
</commit_message>
<xml_diff>
--- a/Общие примечания.docx
+++ b/Общие примечания.docx
@@ -414,7 +414,13 @@
         <w:rPr>
           <w:lang w:val="ru-RU"/>
         </w:rPr>
-        <w:t>The Infinite Blade, Storm! - Шторм бесконечного клинка</w:t>
+        <w:t xml:space="preserve">The Infinite Blade, Storm! - </w:t>
+      </w:r>
+      <w:r>
+        <w:rPr>
+          <w:lang w:val="ru-RU"/>
+        </w:rPr>
+        <w:t xml:space="preserve">Несись, бесконечный клинок! </w:t>
       </w:r>
     </w:p>
     <w:p>
@@ -954,6 +960,176 @@
           <w:lang w:val="ru-RU"/>
         </w:rPr>
         <w:t>Тачибана Сугане</w:t>
+      </w:r>
+    </w:p>
+    <w:p>
+      <w:pPr>
+        <w:pStyle w:val="style0"/>
+        <w:rPr>
+          <w:lang w:val="ru-RU"/>
+        </w:rPr>
+      </w:pPr>
+      <w:r>
+        <w:rPr>
+          <w:lang w:val="en-US"/>
+        </w:rPr>
+        <w:t xml:space="preserve">NOTE - </w:t>
+      </w:r>
+      <w:r>
+        <w:rPr>
+          <w:lang w:val="ru-RU"/>
+        </w:rPr>
+        <w:t>Блокнот</w:t>
+      </w:r>
+    </w:p>
+    <w:p>
+      <w:pPr>
+        <w:pStyle w:val="style0"/>
+        <w:rPr>
+          <w:lang w:val="ru-RU"/>
+        </w:rPr>
+      </w:pPr>
+      <w:r>
+        <w:rPr>
+          <w:lang w:val="ru-RU"/>
+        </w:rPr>
+        <w:t xml:space="preserve">Sonic Demon Blade! </w:t>
+      </w:r>
+      <w:r>
+        <w:rPr>
+          <w:lang w:val="en-US"/>
+        </w:rPr>
+        <w:t xml:space="preserve">Storm! - </w:t>
+      </w:r>
+      <w:r>
+        <w:rPr>
+          <w:lang w:val="ru-RU"/>
+        </w:rPr>
+        <w:t>Несись, с</w:t>
+      </w:r>
+      <w:r>
+        <w:rPr>
+          <w:lang w:val="ru-RU"/>
+        </w:rPr>
+        <w:t>верхзвуковой демонический клинок!</w:t>
+      </w:r>
+    </w:p>
+    <w:p>
+      <w:pPr>
+        <w:pStyle w:val="style0"/>
+        <w:rPr>
+          <w:lang w:val="ru-RU"/>
+        </w:rPr>
+      </w:pPr>
+      <w:r>
+        <w:rPr>
+          <w:lang w:val="ru-RU"/>
+        </w:rPr>
+        <w:t>Flame Feather! - Перья пламени!</w:t>
+      </w:r>
+    </w:p>
+    <w:p>
+      <w:pPr>
+        <w:pStyle w:val="style0"/>
+        <w:rPr>
+          <w:lang w:val="ru-RU"/>
+        </w:rPr>
+      </w:pPr>
+      <w:r>
+        <w:rPr>
+          <w:lang w:val="en-US"/>
+        </w:rPr>
+        <w:t xml:space="preserve">shards - </w:t>
+      </w:r>
+      <w:r>
+        <w:rPr>
+          <w:lang w:val="ru-RU"/>
+        </w:rPr>
+        <w:t>осколки</w:t>
+      </w:r>
+    </w:p>
+    <w:p>
+      <w:pPr>
+        <w:pStyle w:val="style0"/>
+        <w:rPr>
+          <w:lang w:val="ru-RU"/>
+        </w:rPr>
+      </w:pPr>
+      <w:r>
+        <w:rPr>
+          <w:lang w:val="ru-RU"/>
+        </w:rPr>
+        <w:t>Bite and Build! - Хватай и кусай!</w:t>
+      </w:r>
+    </w:p>
+    <w:p>
+      <w:pPr>
+        <w:pStyle w:val="style0"/>
+        <w:rPr>
+          <w:lang w:val="ru-RU"/>
+        </w:rPr>
+      </w:pPr>
+      <w:r>
+        <w:rPr>
+          <w:lang w:val="ru-RU"/>
+        </w:rPr>
+        <w:t>The Right Arm of Death! - Правая рука гибели!</w:t>
+      </w:r>
+    </w:p>
+    <w:p>
+      <w:pPr>
+        <w:pStyle w:val="style0"/>
+        <w:rPr>
+          <w:lang w:val="ru-RU"/>
+        </w:rPr>
+      </w:pPr>
+      <w:r>
+        <w:rPr>
+          <w:lang w:val="ru-RU"/>
+        </w:rPr>
+        <w:t>Petites Ciseaux! - Маленькие ножнички!</w:t>
+      </w:r>
+    </w:p>
+    <w:p>
+      <w:pPr>
+        <w:pStyle w:val="style0"/>
+        <w:rPr>
+          <w:lang w:val="ru-RU"/>
+        </w:rPr>
+      </w:pPr>
+      <w:r>
+        <w:rPr>
+          <w:lang w:val="ru-RU"/>
+        </w:rPr>
+        <w:t>Blanc et Noir! - Чёрный и белый!</w:t>
+      </w:r>
+    </w:p>
+    <w:p>
+      <w:pPr>
+        <w:pStyle w:val="style0"/>
+        <w:rPr>
+          <w:lang w:val="ru-RU"/>
+        </w:rPr>
+      </w:pPr>
+      <w:r>
+        <w:rPr>
+          <w:lang w:val="ru-RU"/>
+        </w:rPr>
+        <w:t>Hundred Fireworks! - Миллионы фейерверков!</w:t>
+      </w:r>
+    </w:p>
+    <w:p>
+      <w:pPr>
+        <w:pStyle w:val="style0"/>
+        <w:rPr>
+          <w:lang w:val="ru-RU"/>
+        </w:rPr>
+      </w:pPr>
+      <w:r>
+        <w:rPr>
+          <w:lang w:val="ru-RU"/>
+        </w:rPr>
+        <w:t>Innocent Storm! - Невинная буря!</w:t>
       </w:r>
     </w:p>
     <w:sectPr>
@@ -977,7 +1153,9 @@
     <w:pPr>
       <w:widowControl w:val="false"/>
       <w:suppressAutoHyphens w:val="true"/>
-      <w:overflowPunct w:val="true"/>
+      <w:kinsoku w:val="true"/>
+      <w:overflowPunct w:val="false"/>
+      <w:autoSpaceDE w:val="true"/>
     </w:pPr>
     <w:rPr>
       <w:rFonts w:ascii="Times New Roman" w:cs="Tahoma" w:eastAsia="Andale Sans UI" w:hAnsi="Times New Roman"/>

</xml_diff>